<commit_message>
Fixed issues and added invoice generation
Fixed issues with createInvoice function by adding custom fuctions to get a client and update jobs. Also, connected the invoice generation to the new invoice functions
</commit_message>
<xml_diff>
--- a/app/Misc/Receipt_Template.docx
+++ b/app/Misc/Receipt_Template.docx
@@ -773,6 +773,8 @@
               </w:rPr>
               <w:t>{</w:t>
             </w:r>
+            <w:bookmarkStart w:id="0" w:name="_GoBack"/>
+            <w:bookmarkEnd w:id="0"/>
             <w:r>
               <w:rPr>
                 <w:rFonts w:ascii="Tahoma" w:hAnsi="Tahoma" w:cs="Tahoma"/>
@@ -1201,8 +1203,6 @@
               </w:rPr>
               <w:t>{sub</w:t>
             </w:r>
-            <w:bookmarkStart w:id="0" w:name="_GoBack"/>
-            <w:bookmarkEnd w:id="0"/>
             <w:r>
               <w:rPr>
                 <w:rFonts w:ascii="Tahoma" w:hAnsi="Tahoma" w:cs="Tahoma"/>
@@ -2507,7 +2507,7 @@
 </file>
 
 <file path=customXml/itemProps1.xml><?xml version="1.0" encoding="utf-8"?>
-<ds:datastoreItem xmlns:ds="http://schemas.openxmlformats.org/officeDocument/2006/customXml" ds:itemID="{4A9E3D24-BF2E-4347-8D22-042133524D01}">
+<ds:datastoreItem xmlns:ds="http://schemas.openxmlformats.org/officeDocument/2006/customXml" ds:itemID="{34C5C1E4-E36E-45AC-8005-7074204A030F}">
   <ds:schemaRefs>
     <ds:schemaRef ds:uri="http://schemas.openxmlformats.org/officeDocument/2006/bibliography"/>
   </ds:schemaRefs>

</xml_diff>